<commit_message>
Docs & report Updated ..
</commit_message>
<xml_diff>
--- a/Assets/#documentation/Infinity_Project_Report_Month_01.docx
+++ b/Assets/#documentation/Infinity_Project_Report_Month_01.docx
@@ -1,6 +1,6 @@
 
 <file path=word/document.xml><?xml version="1.0" encoding="utf-8"?>
-<w:document xmlns:wpc="http://schemas.microsoft.com/office/word/2010/wordprocessingCanvas" xmlns:cx="http://schemas.microsoft.com/office/drawing/2014/chartex" xmlns:cx1="http://schemas.microsoft.com/office/drawing/2015/9/8/chartex" xmlns:mc="http://schemas.openxmlformats.org/markup-compatibility/2006" xmlns:o="urn:schemas-microsoft-com:office:office" xmlns:r="http://schemas.openxmlformats.org/officeDocument/2006/relationships" xmlns:m="http://schemas.openxmlformats.org/officeDocument/2006/math" xmlns:v="urn:schemas-microsoft-com:vml" xmlns:wp14="http://schemas.microsoft.com/office/word/2010/wordprocessingDrawing" xmlns:wp="http://schemas.openxmlformats.org/drawingml/2006/wordprocessingDrawing" xmlns:w10="urn:schemas-microsoft-com:office:word" xmlns:w="http://schemas.openxmlformats.org/wordprocessingml/2006/main" xmlns:w14="http://schemas.microsoft.com/office/word/2010/wordml" xmlns:w15="http://schemas.microsoft.com/office/word/2012/wordml" xmlns:w16se="http://schemas.microsoft.com/office/word/2015/wordml/symex" xmlns:wpg="http://schemas.microsoft.com/office/word/2010/wordprocessingGroup" xmlns:wpi="http://schemas.microsoft.com/office/word/2010/wordprocessingInk" xmlns:wne="http://schemas.microsoft.com/office/word/2006/wordml" xmlns:wps="http://schemas.microsoft.com/office/word/2010/wordprocessingShape" mc:Ignorable="w14 w15 w16se wp14">
+<w:document xmlns:ve="http://schemas.openxmlformats.org/markup-compatibility/2006" xmlns:o="urn:schemas-microsoft-com:office:office" xmlns:r="http://schemas.openxmlformats.org/officeDocument/2006/relationships" xmlns:m="http://schemas.openxmlformats.org/officeDocument/2006/math" xmlns:v="urn:schemas-microsoft-com:vml" xmlns:wp="http://schemas.openxmlformats.org/drawingml/2006/wordprocessingDrawing" xmlns:w10="urn:schemas-microsoft-com:office:word" xmlns:w="http://schemas.openxmlformats.org/wordprocessingml/2006/main" xmlns:wne="http://schemas.microsoft.com/office/word/2006/wordml">
   <w:body>
     <w:p>
       <w:pPr>
@@ -171,7 +171,7 @@
       <w:tblPr>
         <w:tblStyle w:val="TableGrid"/>
         <w:tblW w:w="10944" w:type="dxa"/>
-        <w:tblLook w:val="04A0" w:firstRow="1" w:lastRow="0" w:firstColumn="1" w:lastColumn="0" w:noHBand="0" w:noVBand="1"/>
+        <w:tblLook w:val="04A0"/>
       </w:tblPr>
       <w:tblGrid>
         <w:gridCol w:w="5472"/>
@@ -327,24 +327,23 @@
       </w:tr>
     </w:tbl>
     <w:p/>
-    <w:p/>
     <w:tbl>
       <w:tblPr>
         <w:tblStyle w:val="TableGrid"/>
         <w:tblW w:w="0" w:type="auto"/>
-        <w:tblLook w:val="04A0" w:firstRow="1" w:lastRow="0" w:firstColumn="1" w:lastColumn="0" w:noHBand="0" w:noVBand="1"/>
+        <w:tblLook w:val="04A0"/>
       </w:tblPr>
       <w:tblGrid>
-        <w:gridCol w:w="1368"/>
-        <w:gridCol w:w="1980"/>
+        <w:gridCol w:w="1008"/>
         <w:gridCol w:w="1800"/>
-        <w:gridCol w:w="3664"/>
-        <w:gridCol w:w="2204"/>
+        <w:gridCol w:w="1620"/>
+        <w:gridCol w:w="4680"/>
+        <w:gridCol w:w="1908"/>
       </w:tblGrid>
       <w:tr>
         <w:tc>
           <w:tcPr>
-            <w:tcW w:w="1368" w:type="dxa"/>
+            <w:tcW w:w="1008" w:type="dxa"/>
             <w:vAlign w:val="center"/>
           </w:tcPr>
           <w:p>
@@ -365,7 +364,7 @@
         </w:tc>
         <w:tc>
           <w:tcPr>
-            <w:tcW w:w="1980" w:type="dxa"/>
+            <w:tcW w:w="1800" w:type="dxa"/>
             <w:vAlign w:val="center"/>
           </w:tcPr>
           <w:p>
@@ -386,7 +385,7 @@
         </w:tc>
         <w:tc>
           <w:tcPr>
-            <w:tcW w:w="1800" w:type="dxa"/>
+            <w:tcW w:w="1620" w:type="dxa"/>
             <w:vAlign w:val="center"/>
           </w:tcPr>
           <w:p>
@@ -407,7 +406,7 @@
         </w:tc>
         <w:tc>
           <w:tcPr>
-            <w:tcW w:w="3664" w:type="dxa"/>
+            <w:tcW w:w="4680" w:type="dxa"/>
             <w:vAlign w:val="center"/>
           </w:tcPr>
           <w:p>
@@ -428,7 +427,7 @@
         </w:tc>
         <w:tc>
           <w:tcPr>
-            <w:tcW w:w="2204" w:type="dxa"/>
+            <w:tcW w:w="1908" w:type="dxa"/>
             <w:vAlign w:val="center"/>
           </w:tcPr>
           <w:p>
@@ -450,33 +449,36 @@
       </w:tr>
       <w:tr>
         <w:trPr>
-          <w:trHeight w:val="1790"/>
+          <w:trHeight w:val="1880"/>
         </w:trPr>
         <w:tc>
           <w:tcPr>
-            <w:tcW w:w="1368" w:type="dxa"/>
-            <w:vAlign w:val="center"/>
-          </w:tcPr>
-          <w:p>
-            <w:pPr>
-              <w:jc w:val="both"/>
-            </w:pPr>
-            <w:r>
-              <w:t>01</w:t>
-            </w:r>
-          </w:p>
-        </w:tc>
-        <w:tc>
-          <w:tcPr>
-            <w:tcW w:w="1980" w:type="dxa"/>
-            <w:vAlign w:val="center"/>
-          </w:tcPr>
-          <w:p>
-            <w:pPr>
-              <w:jc w:val="both"/>
-            </w:pPr>
-            <w:r>
-              <w:t>26</w:t>
+            <w:tcW w:w="1008" w:type="dxa"/>
+            <w:vAlign w:val="center"/>
+          </w:tcPr>
+          <w:p>
+            <w:pPr>
+              <w:jc w:val="both"/>
+            </w:pPr>
+            <w:r>
+              <w:t>0</w:t>
+            </w:r>
+            <w:r>
+              <w:t>5</w:t>
+            </w:r>
+          </w:p>
+        </w:tc>
+        <w:tc>
+          <w:tcPr>
+            <w:tcW w:w="1800" w:type="dxa"/>
+            <w:vAlign w:val="center"/>
+          </w:tcPr>
+          <w:p>
+            <w:pPr>
+              <w:jc w:val="both"/>
+            </w:pPr>
+            <w:r>
+              <w:t>24</w:t>
             </w:r>
             <w:r>
               <w:rPr>
@@ -485,38 +487,44 @@
               <w:t>th</w:t>
             </w:r>
             <w:r>
-              <w:t xml:space="preserve"> March 2022</w:t>
-            </w:r>
-          </w:p>
-        </w:tc>
-        <w:tc>
-          <w:tcPr>
-            <w:tcW w:w="1800" w:type="dxa"/>
-            <w:vAlign w:val="center"/>
-          </w:tcPr>
-          <w:p>
-            <w:pPr>
-              <w:jc w:val="both"/>
-            </w:pPr>
-            <w:r>
-              <w:t>2</w:t>
+              <w:t xml:space="preserve"> April 2022</w:t>
+            </w:r>
+          </w:p>
+        </w:tc>
+        <w:tc>
+          <w:tcPr>
+            <w:tcW w:w="1620" w:type="dxa"/>
+            <w:vAlign w:val="center"/>
+          </w:tcPr>
+          <w:p>
+            <w:pPr>
+              <w:jc w:val="both"/>
+            </w:pPr>
+            <w:r>
+              <w:t>30</w:t>
             </w:r>
             <w:r>
               <w:rPr>
                 <w:vertAlign w:val="superscript"/>
               </w:rPr>
-              <w:t>nd</w:t>
-            </w:r>
-            <w:r>
-              <w:t xml:space="preserve"> March 2022</w:t>
-            </w:r>
-          </w:p>
-        </w:tc>
-        <w:tc>
-          <w:tcPr>
-            <w:tcW w:w="3664" w:type="dxa"/>
-            <w:vAlign w:val="center"/>
-          </w:tcPr>
+              <w:t>th</w:t>
+            </w:r>
+            <w:r>
+              <w:t xml:space="preserve"> April 2022</w:t>
+            </w:r>
+          </w:p>
+        </w:tc>
+        <w:tc>
+          <w:tcPr>
+            <w:tcW w:w="4680" w:type="dxa"/>
+            <w:vAlign w:val="center"/>
+          </w:tcPr>
+          <w:p>
+            <w:pPr>
+              <w:pStyle w:val="ListParagraph"/>
+              <w:jc w:val="both"/>
+            </w:pPr>
+          </w:p>
           <w:p>
             <w:pPr>
               <w:pStyle w:val="ListParagraph"/>
@@ -527,10 +535,7 @@
               <w:jc w:val="both"/>
             </w:pPr>
             <w:r>
-              <w:t>Decide The Project Idea</w:t>
-            </w:r>
-            <w:r>
-              <w:t>.</w:t>
+              <w:t xml:space="preserve">Database Structure Updated and redesign it </w:t>
             </w:r>
           </w:p>
           <w:p>
@@ -543,13 +548,7 @@
               <w:jc w:val="both"/>
             </w:pPr>
             <w:r>
-              <w:t>Discu</w:t>
-            </w:r>
-            <w:r>
-              <w:t>ssed Rough Structure Of Project</w:t>
-            </w:r>
-            <w:r>
-              <w:t>.</w:t>
+              <w:t xml:space="preserve">Added Some Important Features to Users and Service Provider Module </w:t>
             </w:r>
           </w:p>
           <w:p>
@@ -562,19 +561,19 @@
               <w:jc w:val="both"/>
             </w:pPr>
             <w:r>
-              <w:t>Also design Rough</w:t>
-            </w:r>
-            <w:r>
-              <w:t xml:space="preserve"> Format of SRS for requirements</w:t>
-            </w:r>
-            <w:r>
-              <w:t>.</w:t>
-            </w:r>
-          </w:p>
-        </w:tc>
-        <w:tc>
-          <w:tcPr>
-            <w:tcW w:w="2204" w:type="dxa"/>
+              <w:t xml:space="preserve">Work on Documentation through update of  UML diagrams like Class, Sequence  &amp;  Use Case Diagram </w:t>
+            </w:r>
+          </w:p>
+          <w:p>
+            <w:pPr>
+              <w:pStyle w:val="ListParagraph"/>
+              <w:jc w:val="both"/>
+            </w:pPr>
+          </w:p>
+        </w:tc>
+        <w:tc>
+          <w:tcPr>
+            <w:tcW w:w="1908" w:type="dxa"/>
             <w:vAlign w:val="center"/>
           </w:tcPr>
           <w:p>
@@ -586,56 +585,56 @@
       </w:tr>
       <w:tr>
         <w:trPr>
-          <w:trHeight w:val="1610"/>
+          <w:trHeight w:val="1880"/>
         </w:trPr>
         <w:tc>
           <w:tcPr>
-            <w:tcW w:w="1368" w:type="dxa"/>
-            <w:vAlign w:val="center"/>
-          </w:tcPr>
-          <w:p>
-            <w:pPr>
-              <w:jc w:val="both"/>
-            </w:pPr>
-            <w:r>
-              <w:t>02</w:t>
-            </w:r>
-          </w:p>
-        </w:tc>
-        <w:tc>
-          <w:tcPr>
-            <w:tcW w:w="1980" w:type="dxa"/>
-            <w:vAlign w:val="center"/>
-          </w:tcPr>
-          <w:p>
-            <w:pPr>
-              <w:jc w:val="both"/>
-            </w:pPr>
-            <w:r>
-              <w:t>3</w:t>
+            <w:tcW w:w="1008" w:type="dxa"/>
+            <w:vAlign w:val="center"/>
+          </w:tcPr>
+          <w:p>
+            <w:pPr>
+              <w:jc w:val="both"/>
+            </w:pPr>
+            <w:r>
+              <w:t>06</w:t>
+            </w:r>
+          </w:p>
+        </w:tc>
+        <w:tc>
+          <w:tcPr>
+            <w:tcW w:w="1800" w:type="dxa"/>
+            <w:vAlign w:val="center"/>
+          </w:tcPr>
+          <w:p>
+            <w:pPr>
+              <w:jc w:val="both"/>
+            </w:pPr>
+            <w:r>
+              <w:t>01</w:t>
             </w:r>
             <w:r>
               <w:rPr>
                 <w:vertAlign w:val="superscript"/>
               </w:rPr>
-              <w:t>rd</w:t>
-            </w:r>
-            <w:r>
-              <w:t xml:space="preserve"> April 2022</w:t>
-            </w:r>
-          </w:p>
-        </w:tc>
-        <w:tc>
-          <w:tcPr>
-            <w:tcW w:w="1800" w:type="dxa"/>
-            <w:vAlign w:val="center"/>
-          </w:tcPr>
-          <w:p>
-            <w:pPr>
-              <w:jc w:val="both"/>
-            </w:pPr>
-            <w:r>
-              <w:t>9</w:t>
+              <w:t>st</w:t>
+            </w:r>
+            <w:r>
+              <w:t xml:space="preserve"> May 2022</w:t>
+            </w:r>
+          </w:p>
+        </w:tc>
+        <w:tc>
+          <w:tcPr>
+            <w:tcW w:w="1620" w:type="dxa"/>
+            <w:vAlign w:val="center"/>
+          </w:tcPr>
+          <w:p>
+            <w:pPr>
+              <w:jc w:val="both"/>
+            </w:pPr>
+            <w:r>
+              <w:t>07</w:t>
             </w:r>
             <w:r>
               <w:rPr>
@@ -644,15 +643,20 @@
               <w:t>th</w:t>
             </w:r>
             <w:r>
-              <w:t xml:space="preserve"> April 2022</w:t>
-            </w:r>
-          </w:p>
-        </w:tc>
-        <w:tc>
-          <w:tcPr>
-            <w:tcW w:w="3664" w:type="dxa"/>
-            <w:vAlign w:val="center"/>
-          </w:tcPr>
+              <w:t xml:space="preserve"> May 2022</w:t>
+            </w:r>
+          </w:p>
+        </w:tc>
+        <w:tc>
+          <w:tcPr>
+            <w:tcW w:w="4680" w:type="dxa"/>
+            <w:vAlign w:val="center"/>
+          </w:tcPr>
+          <w:p>
+            <w:pPr>
+              <w:jc w:val="both"/>
+            </w:pPr>
+          </w:p>
           <w:p>
             <w:pPr>
               <w:pStyle w:val="ListParagraph"/>
@@ -663,13 +667,7 @@
               <w:jc w:val="both"/>
             </w:pPr>
             <w:r>
-              <w:t xml:space="preserve">Work on Project module </w:t>
-            </w:r>
-            <w:r>
-              <w:t>Scenario</w:t>
-            </w:r>
-            <w:r>
-              <w:t>.</w:t>
+              <w:t>Work on Our base Feature of Booking Service of service provider.</w:t>
             </w:r>
           </w:p>
           <w:p>
@@ -682,94 +680,9 @@
               <w:jc w:val="both"/>
             </w:pPr>
             <w:r>
-              <w:t>Discuss details functions in every module</w:t>
-            </w:r>
-            <w:r>
-              <w:t>.</w:t>
-            </w:r>
-          </w:p>
-        </w:tc>
-        <w:tc>
-          <w:tcPr>
-            <w:tcW w:w="2204" w:type="dxa"/>
-            <w:vAlign w:val="center"/>
-          </w:tcPr>
-          <w:p>
-            <w:pPr>
-              <w:jc w:val="both"/>
-            </w:pPr>
-          </w:p>
-        </w:tc>
-      </w:tr>
-      <w:tr>
-        <w:trPr>
-          <w:trHeight w:val="1610"/>
-        </w:trPr>
-        <w:tc>
-          <w:tcPr>
-            <w:tcW w:w="1368" w:type="dxa"/>
-            <w:vAlign w:val="center"/>
-          </w:tcPr>
-          <w:p>
-            <w:pPr>
-              <w:jc w:val="both"/>
-            </w:pPr>
-            <w:r>
-              <w:t>03</w:t>
-            </w:r>
-          </w:p>
-        </w:tc>
-        <w:tc>
-          <w:tcPr>
-            <w:tcW w:w="1980" w:type="dxa"/>
-            <w:vAlign w:val="center"/>
-          </w:tcPr>
-          <w:p>
-            <w:pPr>
-              <w:jc w:val="both"/>
-            </w:pPr>
-            <w:r>
-              <w:t>10</w:t>
-            </w:r>
-            <w:r>
-              <w:rPr>
-                <w:vertAlign w:val="superscript"/>
-              </w:rPr>
-              <w:t>th</w:t>
-            </w:r>
-            <w:r>
-              <w:t xml:space="preserve"> April 2022</w:t>
-            </w:r>
-          </w:p>
-        </w:tc>
-        <w:tc>
-          <w:tcPr>
-            <w:tcW w:w="1800" w:type="dxa"/>
-            <w:vAlign w:val="center"/>
-          </w:tcPr>
-          <w:p>
-            <w:pPr>
-              <w:jc w:val="both"/>
-            </w:pPr>
-            <w:r>
-              <w:t>16</w:t>
-            </w:r>
-            <w:r>
-              <w:rPr>
-                <w:vertAlign w:val="superscript"/>
-              </w:rPr>
-              <w:t>th</w:t>
-            </w:r>
-            <w:r>
-              <w:t xml:space="preserve"> April 2022</w:t>
-            </w:r>
-          </w:p>
-        </w:tc>
-        <w:tc>
-          <w:tcPr>
-            <w:tcW w:w="3664" w:type="dxa"/>
-            <w:vAlign w:val="center"/>
-          </w:tcPr>
+              <w:t>Added Security of authorization to secure from SQL injection.</w:t>
+            </w:r>
+          </w:p>
           <w:p>
             <w:pPr>
               <w:pStyle w:val="ListParagraph"/>
@@ -780,10 +693,7 @@
               <w:jc w:val="both"/>
             </w:pPr>
             <w:r>
-              <w:t>Develop the System Design</w:t>
-            </w:r>
-            <w:r>
-              <w:t>.</w:t>
+              <w:t xml:space="preserve">Updated features in Module with Service status in service transaction Life Cycle </w:t>
             </w:r>
           </w:p>
           <w:p>
@@ -796,13 +706,7 @@
               <w:jc w:val="both"/>
             </w:pPr>
             <w:r>
-              <w:t xml:space="preserve">Also work on ERD &amp; DFD of </w:t>
-            </w:r>
-            <w:r>
-              <w:t>system</w:t>
-            </w:r>
-            <w:r>
-              <w:t>.</w:t>
+              <w:t>On Documentation, Updated next UML Diagrams and UIs added for reference and made a final.</w:t>
             </w:r>
           </w:p>
           <w:p>
@@ -815,91 +719,9 @@
               <w:jc w:val="both"/>
             </w:pPr>
             <w:r>
-              <w:t>Also work on DATABASE structure required.</w:t>
-            </w:r>
-          </w:p>
-        </w:tc>
-        <w:tc>
-          <w:tcPr>
-            <w:tcW w:w="2204" w:type="dxa"/>
-            <w:vAlign w:val="center"/>
-          </w:tcPr>
-          <w:p>
-            <w:pPr>
-              <w:jc w:val="both"/>
-            </w:pPr>
-          </w:p>
-        </w:tc>
-      </w:tr>
-      <w:tr>
-        <w:trPr>
-          <w:trHeight w:val="1880"/>
-        </w:trPr>
-        <w:tc>
-          <w:tcPr>
-            <w:tcW w:w="1368" w:type="dxa"/>
-            <w:vAlign w:val="center"/>
-          </w:tcPr>
-          <w:p>
-            <w:pPr>
-              <w:jc w:val="both"/>
-            </w:pPr>
-            <w:r>
-              <w:t>04</w:t>
-            </w:r>
-          </w:p>
-        </w:tc>
-        <w:tc>
-          <w:tcPr>
-            <w:tcW w:w="1980" w:type="dxa"/>
-            <w:vAlign w:val="center"/>
-          </w:tcPr>
-          <w:p>
-            <w:pPr>
-              <w:jc w:val="both"/>
-            </w:pPr>
-            <w:r>
-              <w:t>17</w:t>
-            </w:r>
-            <w:r>
-              <w:rPr>
-                <w:vertAlign w:val="superscript"/>
-              </w:rPr>
-              <w:t>th</w:t>
-            </w:r>
-            <w:r>
-              <w:t xml:space="preserve"> April 2022</w:t>
-            </w:r>
-          </w:p>
-        </w:tc>
-        <w:tc>
-          <w:tcPr>
-            <w:tcW w:w="1800" w:type="dxa"/>
-            <w:vAlign w:val="center"/>
-          </w:tcPr>
-          <w:p>
-            <w:pPr>
-              <w:jc w:val="both"/>
-            </w:pPr>
-            <w:r>
-              <w:t>23</w:t>
-            </w:r>
-            <w:r>
-              <w:rPr>
-                <w:vertAlign w:val="superscript"/>
-              </w:rPr>
-              <w:t>rd</w:t>
-            </w:r>
-            <w:r>
-              <w:t xml:space="preserve"> April 2022</w:t>
-            </w:r>
-          </w:p>
-        </w:tc>
-        <w:tc>
-          <w:tcPr>
-            <w:tcW w:w="3664" w:type="dxa"/>
-            <w:vAlign w:val="center"/>
-          </w:tcPr>
+              <w:t xml:space="preserve">Concurrently , Unit Testing is performed on Both main Modules user and Service Provider </w:t>
+            </w:r>
+          </w:p>
           <w:p>
             <w:pPr>
               <w:pStyle w:val="ListParagraph"/>
@@ -910,26 +732,19 @@
               <w:jc w:val="both"/>
             </w:pPr>
             <w:r>
-              <w:t>First module LOGIN &amp; SIGN-UP implemented.</w:t>
+              <w:t>However, Complete Testing is our next part of the project</w:t>
             </w:r>
           </w:p>
           <w:p>
             <w:pPr>
               <w:pStyle w:val="ListParagraph"/>
-              <w:numPr>
-                <w:ilvl w:val="0"/>
-                <w:numId w:val="1"/>
-              </w:numPr>
-              <w:jc w:val="both"/>
-            </w:pPr>
-            <w:r>
-              <w:t>Design System with help of UML Diagrams.</w:t>
-            </w:r>
-          </w:p>
-        </w:tc>
-        <w:tc>
-          <w:tcPr>
-            <w:tcW w:w="2204" w:type="dxa"/>
+              <w:jc w:val="both"/>
+            </w:pPr>
+          </w:p>
+        </w:tc>
+        <w:tc>
+          <w:tcPr>
+            <w:tcW w:w="1908" w:type="dxa"/>
             <w:vAlign w:val="center"/>
           </w:tcPr>
           <w:p>
@@ -953,43 +768,6 @@
     </w:p>
     <w:p>
       <w:pPr>
-        <w:rPr>
-          <w:b/>
-          <w:bCs/>
-          <w:sz w:val="24"/>
-          <w:szCs w:val="24"/>
-        </w:rPr>
-      </w:pPr>
-      <w:r>
-        <w:rPr>
-          <w:b/>
-          <w:bCs/>
-          <w:sz w:val="24"/>
-          <w:szCs w:val="24"/>
-        </w:rPr>
-        <w:tab/>
-      </w:r>
-      <w:r>
-        <w:rPr>
-          <w:b/>
-          <w:bCs/>
-          <w:sz w:val="24"/>
-          <w:szCs w:val="24"/>
-        </w:rPr>
-        <w:tab/>
-      </w:r>
-      <w:r>
-        <w:rPr>
-          <w:b/>
-          <w:bCs/>
-          <w:sz w:val="24"/>
-          <w:szCs w:val="24"/>
-        </w:rPr>
-        <w:tab/>
-      </w:r>
-    </w:p>
-    <w:p>
-      <w:pPr>
         <w:spacing w:after="0" w:line="240" w:lineRule="auto"/>
         <w:rPr>
           <w:b/>
@@ -1042,7 +820,6 @@
           <w:szCs w:val="24"/>
         </w:rPr>
         <w:tab/>
-        <w:t xml:space="preserve">  </w:t>
       </w:r>
     </w:p>
     <w:p>
@@ -1089,13 +866,6 @@
           <w:szCs w:val="24"/>
         </w:rPr>
       </w:pPr>
-      <w:r>
-        <w:rPr>
-          <w:sz w:val="24"/>
-          <w:szCs w:val="24"/>
-        </w:rPr>
-        <w:t xml:space="preserve">      </w:t>
-      </w:r>
       <w:r>
         <w:rPr>
           <w:sz w:val="24"/>
@@ -1365,8 +1135,8 @@
 </file>
 
 <file path=word/numbering.xml><?xml version="1.0" encoding="utf-8"?>
-<w:numbering xmlns:wpc="http://schemas.microsoft.com/office/word/2010/wordprocessingCanvas" xmlns:cx="http://schemas.microsoft.com/office/drawing/2014/chartex" xmlns:cx1="http://schemas.microsoft.com/office/drawing/2015/9/8/chartex" xmlns:mc="http://schemas.openxmlformats.org/markup-compatibility/2006" xmlns:o="urn:schemas-microsoft-com:office:office" xmlns:r="http://schemas.openxmlformats.org/officeDocument/2006/relationships" xmlns:m="http://schemas.openxmlformats.org/officeDocument/2006/math" xmlns:v="urn:schemas-microsoft-com:vml" xmlns:wp14="http://schemas.microsoft.com/office/word/2010/wordprocessingDrawing" xmlns:wp="http://schemas.openxmlformats.org/drawingml/2006/wordprocessingDrawing" xmlns:w10="urn:schemas-microsoft-com:office:word" xmlns:w="http://schemas.openxmlformats.org/wordprocessingml/2006/main" xmlns:w14="http://schemas.microsoft.com/office/word/2010/wordml" xmlns:w15="http://schemas.microsoft.com/office/word/2012/wordml" xmlns:w16se="http://schemas.microsoft.com/office/word/2015/wordml/symex" xmlns:wpg="http://schemas.microsoft.com/office/word/2010/wordprocessingGroup" xmlns:wpi="http://schemas.microsoft.com/office/word/2010/wordprocessingInk" xmlns:wne="http://schemas.microsoft.com/office/word/2006/wordml" xmlns:wps="http://schemas.microsoft.com/office/word/2010/wordprocessingShape" mc:Ignorable="w14 w15 w16se wp14">
-  <w:abstractNum w:abstractNumId="0" w15:restartNumberingAfterBreak="0">
+<w:numbering xmlns:ve="http://schemas.openxmlformats.org/markup-compatibility/2006" xmlns:o="urn:schemas-microsoft-com:office:office" xmlns:r="http://schemas.openxmlformats.org/officeDocument/2006/relationships" xmlns:m="http://schemas.openxmlformats.org/officeDocument/2006/math" xmlns:v="urn:schemas-microsoft-com:vml" xmlns:wp="http://schemas.openxmlformats.org/drawingml/2006/wordprocessingDrawing" xmlns:w10="urn:schemas-microsoft-com:office:word" xmlns:w="http://schemas.openxmlformats.org/wordprocessingml/2006/main" xmlns:wne="http://schemas.microsoft.com/office/word/2006/wordml">
+  <w:abstractNum w:abstractNumId="0">
     <w:nsid w:val="1F776035"/>
     <w:multiLevelType w:val="hybridMultilevel"/>
     <w:tmpl w:val="8610A536"/>
@@ -1486,7 +1256,7 @@
 </file>
 
 <file path=word/styles.xml><?xml version="1.0" encoding="utf-8"?>
-<w:styles xmlns:mc="http://schemas.openxmlformats.org/markup-compatibility/2006" xmlns:r="http://schemas.openxmlformats.org/officeDocument/2006/relationships" xmlns:w="http://schemas.openxmlformats.org/wordprocessingml/2006/main" xmlns:w14="http://schemas.microsoft.com/office/word/2010/wordml" xmlns:w15="http://schemas.microsoft.com/office/word/2012/wordml" xmlns:w16se="http://schemas.microsoft.com/office/word/2015/wordml/symex" mc:Ignorable="w14 w15 w16se">
+<w:styles xmlns:r="http://schemas.openxmlformats.org/officeDocument/2006/relationships" xmlns:w="http://schemas.openxmlformats.org/wordprocessingml/2006/main">
   <w:docDefaults>
     <w:rPrDefault>
       <w:rPr>
@@ -1502,378 +1272,144 @@
       </w:pPr>
     </w:pPrDefault>
   </w:docDefaults>
-  <w:latentStyles w:defLockedState="0" w:defUIPriority="99" w:defSemiHidden="0" w:defUnhideWhenUsed="0" w:defQFormat="0" w:count="371">
-    <w:lsdException w:name="Normal" w:uiPriority="0" w:qFormat="1"/>
-    <w:lsdException w:name="heading 1" w:uiPriority="9" w:qFormat="1"/>
-    <w:lsdException w:name="heading 2" w:semiHidden="1" w:uiPriority="9" w:unhideWhenUsed="1" w:qFormat="1"/>
-    <w:lsdException w:name="heading 3" w:semiHidden="1" w:uiPriority="9" w:unhideWhenUsed="1" w:qFormat="1"/>
-    <w:lsdException w:name="heading 4" w:semiHidden="1" w:uiPriority="9" w:unhideWhenUsed="1" w:qFormat="1"/>
-    <w:lsdException w:name="heading 5" w:semiHidden="1" w:uiPriority="9" w:unhideWhenUsed="1" w:qFormat="1"/>
-    <w:lsdException w:name="heading 6" w:semiHidden="1" w:uiPriority="9" w:unhideWhenUsed="1" w:qFormat="1"/>
-    <w:lsdException w:name="heading 7" w:semiHidden="1" w:uiPriority="9" w:unhideWhenUsed="1" w:qFormat="1"/>
-    <w:lsdException w:name="heading 8" w:semiHidden="1" w:uiPriority="9" w:unhideWhenUsed="1" w:qFormat="1"/>
-    <w:lsdException w:name="heading 9" w:semiHidden="1" w:uiPriority="9" w:unhideWhenUsed="1" w:qFormat="1"/>
-    <w:lsdException w:name="index 1" w:semiHidden="1" w:unhideWhenUsed="1"/>
-    <w:lsdException w:name="index 2" w:semiHidden="1" w:unhideWhenUsed="1"/>
-    <w:lsdException w:name="index 3" w:semiHidden="1" w:unhideWhenUsed="1"/>
-    <w:lsdException w:name="index 4" w:semiHidden="1" w:unhideWhenUsed="1"/>
-    <w:lsdException w:name="index 5" w:semiHidden="1" w:unhideWhenUsed="1"/>
-    <w:lsdException w:name="index 6" w:semiHidden="1" w:unhideWhenUsed="1"/>
-    <w:lsdException w:name="index 7" w:semiHidden="1" w:unhideWhenUsed="1"/>
-    <w:lsdException w:name="index 8" w:semiHidden="1" w:unhideWhenUsed="1"/>
-    <w:lsdException w:name="index 9" w:semiHidden="1" w:unhideWhenUsed="1"/>
-    <w:lsdException w:name="toc 1" w:semiHidden="1" w:uiPriority="39" w:unhideWhenUsed="1"/>
-    <w:lsdException w:name="toc 2" w:semiHidden="1" w:uiPriority="39" w:unhideWhenUsed="1"/>
-    <w:lsdException w:name="toc 3" w:semiHidden="1" w:uiPriority="39" w:unhideWhenUsed="1"/>
-    <w:lsdException w:name="toc 4" w:semiHidden="1" w:uiPriority="39" w:unhideWhenUsed="1"/>
-    <w:lsdException w:name="toc 5" w:semiHidden="1" w:uiPriority="39" w:unhideWhenUsed="1"/>
-    <w:lsdException w:name="toc 6" w:semiHidden="1" w:uiPriority="39" w:unhideWhenUsed="1"/>
-    <w:lsdException w:name="toc 7" w:semiHidden="1" w:uiPriority="39" w:unhideWhenUsed="1"/>
-    <w:lsdException w:name="toc 8" w:semiHidden="1" w:uiPriority="39" w:unhideWhenUsed="1"/>
-    <w:lsdException w:name="toc 9" w:semiHidden="1" w:uiPriority="39" w:unhideWhenUsed="1"/>
-    <w:lsdException w:name="Normal Indent" w:semiHidden="1" w:unhideWhenUsed="1"/>
-    <w:lsdException w:name="footnote text" w:semiHidden="1" w:unhideWhenUsed="1"/>
-    <w:lsdException w:name="annotation text" w:semiHidden="1" w:unhideWhenUsed="1"/>
-    <w:lsdException w:name="header" w:semiHidden="1" w:unhideWhenUsed="1"/>
-    <w:lsdException w:name="footer" w:semiHidden="1" w:unhideWhenUsed="1"/>
-    <w:lsdException w:name="index heading" w:semiHidden="1" w:unhideWhenUsed="1"/>
-    <w:lsdException w:name="caption" w:semiHidden="1" w:uiPriority="35" w:unhideWhenUsed="1" w:qFormat="1"/>
-    <w:lsdException w:name="table of figures" w:semiHidden="1" w:unhideWhenUsed="1"/>
-    <w:lsdException w:name="envelope address" w:semiHidden="1" w:unhideWhenUsed="1"/>
-    <w:lsdException w:name="envelope return" w:semiHidden="1" w:unhideWhenUsed="1"/>
-    <w:lsdException w:name="footnote reference" w:semiHidden="1" w:unhideWhenUsed="1"/>
-    <w:lsdException w:name="annotation reference" w:semiHidden="1" w:unhideWhenUsed="1"/>
-    <w:lsdException w:name="line number" w:semiHidden="1" w:unhideWhenUsed="1"/>
-    <w:lsdException w:name="page number" w:semiHidden="1" w:unhideWhenUsed="1"/>
-    <w:lsdException w:name="endnote reference" w:semiHidden="1" w:unhideWhenUsed="1"/>
-    <w:lsdException w:name="endnote text" w:semiHidden="1" w:unhideWhenUsed="1"/>
-    <w:lsdException w:name="table of authorities" w:semiHidden="1" w:unhideWhenUsed="1"/>
-    <w:lsdException w:name="macro" w:semiHidden="1" w:unhideWhenUsed="1"/>
-    <w:lsdException w:name="toa heading" w:semiHidden="1" w:unhideWhenUsed="1"/>
-    <w:lsdException w:name="List" w:semiHidden="1" w:unhideWhenUsed="1"/>
-    <w:lsdException w:name="List Bullet" w:semiHidden="1" w:unhideWhenUsed="1"/>
-    <w:lsdException w:name="List Number" w:semiHidden="1" w:unhideWhenUsed="1"/>
-    <w:lsdException w:name="List 2" w:semiHidden="1" w:unhideWhenUsed="1"/>
-    <w:lsdException w:name="List 3" w:semiHidden="1" w:unhideWhenUsed="1"/>
-    <w:lsdException w:name="List 4" w:semiHidden="1" w:unhideWhenUsed="1"/>
-    <w:lsdException w:name="List 5" w:semiHidden="1" w:unhideWhenUsed="1"/>
-    <w:lsdException w:name="List Bullet 2" w:semiHidden="1" w:unhideWhenUsed="1"/>
-    <w:lsdException w:name="List Bullet 3" w:semiHidden="1" w:unhideWhenUsed="1"/>
-    <w:lsdException w:name="List Bullet 4" w:semiHidden="1" w:unhideWhenUsed="1"/>
-    <w:lsdException w:name="List Bullet 5" w:semiHidden="1" w:unhideWhenUsed="1"/>
-    <w:lsdException w:name="List Number 2" w:semiHidden="1" w:unhideWhenUsed="1"/>
-    <w:lsdException w:name="List Number 3" w:semiHidden="1" w:unhideWhenUsed="1"/>
-    <w:lsdException w:name="List Number 4" w:semiHidden="1" w:unhideWhenUsed="1"/>
-    <w:lsdException w:name="List Number 5" w:semiHidden="1" w:unhideWhenUsed="1"/>
-    <w:lsdException w:name="Title" w:uiPriority="10" w:qFormat="1"/>
-    <w:lsdException w:name="Closing" w:semiHidden="1" w:unhideWhenUsed="1"/>
-    <w:lsdException w:name="Signature" w:semiHidden="1" w:unhideWhenUsed="1"/>
-    <w:lsdException w:name="Default Paragraph Font" w:semiHidden="1" w:uiPriority="1" w:unhideWhenUsed="1"/>
-    <w:lsdException w:name="Body Text" w:semiHidden="1" w:unhideWhenUsed="1"/>
-    <w:lsdException w:name="Body Text Indent" w:semiHidden="1" w:unhideWhenUsed="1"/>
-    <w:lsdException w:name="List Continue" w:semiHidden="1" w:unhideWhenUsed="1"/>
-    <w:lsdException w:name="List Continue 2" w:semiHidden="1" w:unhideWhenUsed="1"/>
-    <w:lsdException w:name="List Continue 3" w:semiHidden="1" w:unhideWhenUsed="1"/>
-    <w:lsdException w:name="List Continue 4" w:semiHidden="1" w:unhideWhenUsed="1"/>
-    <w:lsdException w:name="List Continue 5" w:semiHidden="1" w:unhideWhenUsed="1"/>
-    <w:lsdException w:name="Message Header" w:semiHidden="1" w:unhideWhenUsed="1"/>
-    <w:lsdException w:name="Subtitle" w:uiPriority="11" w:qFormat="1"/>
-    <w:lsdException w:name="Salutation" w:semiHidden="1" w:unhideWhenUsed="1"/>
-    <w:lsdException w:name="Date" w:semiHidden="1" w:unhideWhenUsed="1"/>
-    <w:lsdException w:name="Body Text First Indent" w:semiHidden="1" w:unhideWhenUsed="1"/>
-    <w:lsdException w:name="Body Text First Indent 2" w:semiHidden="1" w:unhideWhenUsed="1"/>
-    <w:lsdException w:name="Note Heading" w:semiHidden="1" w:unhideWhenUsed="1"/>
-    <w:lsdException w:name="Body Text 2" w:semiHidden="1" w:unhideWhenUsed="1"/>
-    <w:lsdException w:name="Body Text 3" w:semiHidden="1" w:unhideWhenUsed="1"/>
-    <w:lsdException w:name="Body Text Indent 2" w:semiHidden="1" w:unhideWhenUsed="1"/>
-    <w:lsdException w:name="Body Text Indent 3" w:semiHidden="1" w:unhideWhenUsed="1"/>
-    <w:lsdException w:name="Block Text" w:semiHidden="1" w:unhideWhenUsed="1"/>
-    <w:lsdException w:name="Hyperlink" w:semiHidden="1" w:unhideWhenUsed="1"/>
-    <w:lsdException w:name="FollowedHyperlink" w:semiHidden="1" w:unhideWhenUsed="1"/>
-    <w:lsdException w:name="Strong" w:uiPriority="22" w:qFormat="1"/>
-    <w:lsdException w:name="Emphasis" w:uiPriority="20" w:qFormat="1"/>
-    <w:lsdException w:name="Document Map" w:semiHidden="1" w:unhideWhenUsed="1"/>
-    <w:lsdException w:name="Plain Text" w:semiHidden="1" w:unhideWhenUsed="1"/>
-    <w:lsdException w:name="E-mail Signature" w:semiHidden="1" w:unhideWhenUsed="1"/>
-    <w:lsdException w:name="HTML Top of Form" w:semiHidden="1" w:unhideWhenUsed="1"/>
-    <w:lsdException w:name="HTML Bottom of Form" w:semiHidden="1" w:unhideWhenUsed="1"/>
-    <w:lsdException w:name="Normal (Web)" w:semiHidden="1" w:unhideWhenUsed="1"/>
-    <w:lsdException w:name="HTML Acronym" w:semiHidden="1" w:unhideWhenUsed="1"/>
-    <w:lsdException w:name="HTML Address" w:semiHidden="1" w:unhideWhenUsed="1"/>
-    <w:lsdException w:name="HTML Cite" w:semiHidden="1" w:unhideWhenUsed="1"/>
-    <w:lsdException w:name="HTML Code" w:semiHidden="1" w:unhideWhenUsed="1"/>
-    <w:lsdException w:name="HTML Definition" w:semiHidden="1" w:unhideWhenUsed="1"/>
-    <w:lsdException w:name="HTML Keyboard" w:semiHidden="1" w:unhideWhenUsed="1"/>
-    <w:lsdException w:name="HTML Preformatted" w:semiHidden="1" w:unhideWhenUsed="1"/>
-    <w:lsdException w:name="HTML Sample" w:semiHidden="1" w:unhideWhenUsed="1"/>
-    <w:lsdException w:name="HTML Typewriter" w:semiHidden="1" w:unhideWhenUsed="1"/>
-    <w:lsdException w:name="HTML Variable" w:semiHidden="1" w:unhideWhenUsed="1"/>
-    <w:lsdException w:name="Normal Table" w:semiHidden="1" w:unhideWhenUsed="1"/>
-    <w:lsdException w:name="annotation subject" w:semiHidden="1" w:unhideWhenUsed="1"/>
-    <w:lsdException w:name="No List" w:semiHidden="1" w:unhideWhenUsed="1"/>
-    <w:lsdException w:name="Outline List 1" w:semiHidden="1" w:unhideWhenUsed="1"/>
-    <w:lsdException w:name="Outline List 2" w:semiHidden="1" w:unhideWhenUsed="1"/>
-    <w:lsdException w:name="Outline List 3" w:semiHidden="1" w:unhideWhenUsed="1"/>
-    <w:lsdException w:name="Table Simple 1" w:semiHidden="1" w:unhideWhenUsed="1"/>
-    <w:lsdException w:name="Table Simple 2" w:semiHidden="1" w:unhideWhenUsed="1"/>
-    <w:lsdException w:name="Table Simple 3" w:semiHidden="1" w:unhideWhenUsed="1"/>
-    <w:lsdException w:name="Table Classic 1" w:semiHidden="1" w:unhideWhenUsed="1"/>
-    <w:lsdException w:name="Table Classic 2" w:semiHidden="1" w:unhideWhenUsed="1"/>
-    <w:lsdException w:name="Table Classic 3" w:semiHidden="1" w:unhideWhenUsed="1"/>
-    <w:lsdException w:name="Table Classic 4" w:semiHidden="1" w:unhideWhenUsed="1"/>
-    <w:lsdException w:name="Table Colorful 1" w:semiHidden="1" w:unhideWhenUsed="1"/>
-    <w:lsdException w:name="Table Colorful 2" w:semiHidden="1" w:unhideWhenUsed="1"/>
-    <w:lsdException w:name="Table Colorful 3" w:semiHidden="1" w:unhideWhenUsed="1"/>
-    <w:lsdException w:name="Table Columns 1" w:semiHidden="1" w:unhideWhenUsed="1"/>
-    <w:lsdException w:name="Table Columns 2" w:semiHidden="1" w:unhideWhenUsed="1"/>
-    <w:lsdException w:name="Table Columns 3" w:semiHidden="1" w:unhideWhenUsed="1"/>
-    <w:lsdException w:name="Table Columns 4" w:semiHidden="1" w:unhideWhenUsed="1"/>
-    <w:lsdException w:name="Table Columns 5" w:semiHidden="1" w:unhideWhenUsed="1"/>
-    <w:lsdException w:name="Table Grid 1" w:semiHidden="1" w:unhideWhenUsed="1"/>
-    <w:lsdException w:name="Table Grid 2" w:semiHidden="1" w:unhideWhenUsed="1"/>
-    <w:lsdException w:name="Table Grid 3" w:semiHidden="1" w:unhideWhenUsed="1"/>
-    <w:lsdException w:name="Table Grid 4" w:semiHidden="1" w:unhideWhenUsed="1"/>
-    <w:lsdException w:name="Table Grid 5" w:semiHidden="1" w:unhideWhenUsed="1"/>
-    <w:lsdException w:name="Table Grid 6" w:semiHidden="1" w:unhideWhenUsed="1"/>
-    <w:lsdException w:name="Table Grid 7" w:semiHidden="1" w:unhideWhenUsed="1"/>
-    <w:lsdException w:name="Table Grid 8" w:semiHidden="1" w:unhideWhenUsed="1"/>
-    <w:lsdException w:name="Table List 1" w:semiHidden="1" w:unhideWhenUsed="1"/>
-    <w:lsdException w:name="Table List 2" w:semiHidden="1" w:unhideWhenUsed="1"/>
-    <w:lsdException w:name="Table List 3" w:semiHidden="1" w:unhideWhenUsed="1"/>
-    <w:lsdException w:name="Table List 4" w:semiHidden="1" w:unhideWhenUsed="1"/>
-    <w:lsdException w:name="Table List 5" w:semiHidden="1" w:unhideWhenUsed="1"/>
-    <w:lsdException w:name="Table List 6" w:semiHidden="1" w:unhideWhenUsed="1"/>
-    <w:lsdException w:name="Table List 7" w:semiHidden="1" w:unhideWhenUsed="1"/>
-    <w:lsdException w:name="Table List 8" w:semiHidden="1" w:unhideWhenUsed="1"/>
-    <w:lsdException w:name="Table 3D effects 1" w:semiHidden="1" w:unhideWhenUsed="1"/>
-    <w:lsdException w:name="Table 3D effects 2" w:semiHidden="1" w:unhideWhenUsed="1"/>
-    <w:lsdException w:name="Table 3D effects 3" w:semiHidden="1" w:unhideWhenUsed="1"/>
-    <w:lsdException w:name="Table Contemporary" w:semiHidden="1" w:unhideWhenUsed="1"/>
-    <w:lsdException w:name="Table Elegant" w:semiHidden="1" w:unhideWhenUsed="1"/>
-    <w:lsdException w:name="Table Professional" w:semiHidden="1" w:unhideWhenUsed="1"/>
-    <w:lsdException w:name="Table Subtle 1" w:semiHidden="1" w:unhideWhenUsed="1"/>
-    <w:lsdException w:name="Table Subtle 2" w:semiHidden="1" w:unhideWhenUsed="1"/>
-    <w:lsdException w:name="Table Web 1" w:semiHidden="1" w:unhideWhenUsed="1"/>
-    <w:lsdException w:name="Table Web 2" w:semiHidden="1" w:unhideWhenUsed="1"/>
-    <w:lsdException w:name="Table Web 3" w:semiHidden="1" w:unhideWhenUsed="1"/>
-    <w:lsdException w:name="Balloon Text" w:semiHidden="1" w:unhideWhenUsed="1"/>
-    <w:lsdException w:name="Table Grid" w:uiPriority="59"/>
-    <w:lsdException w:name="Table Theme" w:semiHidden="1" w:unhideWhenUsed="1"/>
-    <w:lsdException w:name="Placeholder Text" w:semiHidden="1"/>
-    <w:lsdException w:name="No Spacing" w:uiPriority="1" w:qFormat="1"/>
-    <w:lsdException w:name="Light Shading" w:uiPriority="60"/>
-    <w:lsdException w:name="Light List" w:uiPriority="61"/>
-    <w:lsdException w:name="Light Grid" w:uiPriority="62"/>
-    <w:lsdException w:name="Medium Shading 1" w:uiPriority="63"/>
-    <w:lsdException w:name="Medium Shading 2" w:uiPriority="64"/>
-    <w:lsdException w:name="Medium List 1" w:uiPriority="65"/>
-    <w:lsdException w:name="Medium List 2" w:uiPriority="66"/>
-    <w:lsdException w:name="Medium Grid 1" w:uiPriority="67"/>
-    <w:lsdException w:name="Medium Grid 2" w:uiPriority="68"/>
-    <w:lsdException w:name="Medium Grid 3" w:uiPriority="69"/>
-    <w:lsdException w:name="Dark List" w:uiPriority="70"/>
-    <w:lsdException w:name="Colorful Shading" w:uiPriority="71"/>
-    <w:lsdException w:name="Colorful List" w:uiPriority="72"/>
-    <w:lsdException w:name="Colorful Grid" w:uiPriority="73"/>
-    <w:lsdException w:name="Light Shading Accent 1" w:uiPriority="60"/>
-    <w:lsdException w:name="Light List Accent 1" w:uiPriority="61"/>
-    <w:lsdException w:name="Light Grid Accent 1" w:uiPriority="62"/>
-    <w:lsdException w:name="Medium Shading 1 Accent 1" w:uiPriority="63"/>
-    <w:lsdException w:name="Medium Shading 2 Accent 1" w:uiPriority="64"/>
-    <w:lsdException w:name="Medium List 1 Accent 1" w:uiPriority="65"/>
-    <w:lsdException w:name="Revision" w:semiHidden="1"/>
-    <w:lsdException w:name="List Paragraph" w:uiPriority="34" w:qFormat="1"/>
-    <w:lsdException w:name="Quote" w:uiPriority="29" w:qFormat="1"/>
-    <w:lsdException w:name="Intense Quote" w:uiPriority="30" w:qFormat="1"/>
-    <w:lsdException w:name="Medium List 2 Accent 1" w:uiPriority="66"/>
-    <w:lsdException w:name="Medium Grid 1 Accent 1" w:uiPriority="67"/>
-    <w:lsdException w:name="Medium Grid 2 Accent 1" w:uiPriority="68"/>
-    <w:lsdException w:name="Medium Grid 3 Accent 1" w:uiPriority="69"/>
-    <w:lsdException w:name="Dark List Accent 1" w:uiPriority="70"/>
-    <w:lsdException w:name="Colorful Shading Accent 1" w:uiPriority="71"/>
-    <w:lsdException w:name="Colorful List Accent 1" w:uiPriority="72"/>
-    <w:lsdException w:name="Colorful Grid Accent 1" w:uiPriority="73"/>
-    <w:lsdException w:name="Light Shading Accent 2" w:uiPriority="60"/>
-    <w:lsdException w:name="Light List Accent 2" w:uiPriority="61"/>
-    <w:lsdException w:name="Light Grid Accent 2" w:uiPriority="62"/>
-    <w:lsdException w:name="Medium Shading 1 Accent 2" w:uiPriority="63"/>
-    <w:lsdException w:name="Medium Shading 2 Accent 2" w:uiPriority="64"/>
-    <w:lsdException w:name="Medium List 1 Accent 2" w:uiPriority="65"/>
-    <w:lsdException w:name="Medium List 2 Accent 2" w:uiPriority="66"/>
-    <w:lsdException w:name="Medium Grid 1 Accent 2" w:uiPriority="67"/>
-    <w:lsdException w:name="Medium Grid 2 Accent 2" w:uiPriority="68"/>
-    <w:lsdException w:name="Medium Grid 3 Accent 2" w:uiPriority="69"/>
-    <w:lsdException w:name="Dark List Accent 2" w:uiPriority="70"/>
-    <w:lsdException w:name="Colorful Shading Accent 2" w:uiPriority="71"/>
-    <w:lsdException w:name="Colorful List Accent 2" w:uiPriority="72"/>
-    <w:lsdException w:name="Colorful Grid Accent 2" w:uiPriority="73"/>
-    <w:lsdException w:name="Light Shading Accent 3" w:uiPriority="60"/>
-    <w:lsdException w:name="Light List Accent 3" w:uiPriority="61"/>
-    <w:lsdException w:name="Light Grid Accent 3" w:uiPriority="62"/>
-    <w:lsdException w:name="Medium Shading 1 Accent 3" w:uiPriority="63"/>
-    <w:lsdException w:name="Medium Shading 2 Accent 3" w:uiPriority="64"/>
-    <w:lsdException w:name="Medium List 1 Accent 3" w:uiPriority="65"/>
-    <w:lsdException w:name="Medium List 2 Accent 3" w:uiPriority="66"/>
-    <w:lsdException w:name="Medium Grid 1 Accent 3" w:uiPriority="67"/>
-    <w:lsdException w:name="Medium Grid 2 Accent 3" w:uiPriority="68"/>
-    <w:lsdException w:name="Medium Grid 3 Accent 3" w:uiPriority="69"/>
-    <w:lsdException w:name="Dark List Accent 3" w:uiPriority="70"/>
-    <w:lsdException w:name="Colorful Shading Accent 3" w:uiPriority="71"/>
-    <w:lsdException w:name="Colorful List Accent 3" w:uiPriority="72"/>
-    <w:lsdException w:name="Colorful Grid Accent 3" w:uiPriority="73"/>
-    <w:lsdException w:name="Light Shading Accent 4" w:uiPriority="60"/>
-    <w:lsdException w:name="Light List Accent 4" w:uiPriority="61"/>
-    <w:lsdException w:name="Light Grid Accent 4" w:uiPriority="62"/>
-    <w:lsdException w:name="Medium Shading 1 Accent 4" w:uiPriority="63"/>
-    <w:lsdException w:name="Medium Shading 2 Accent 4" w:uiPriority="64"/>
-    <w:lsdException w:name="Medium List 1 Accent 4" w:uiPriority="65"/>
-    <w:lsdException w:name="Medium List 2 Accent 4" w:uiPriority="66"/>
-    <w:lsdException w:name="Medium Grid 1 Accent 4" w:uiPriority="67"/>
-    <w:lsdException w:name="Medium Grid 2 Accent 4" w:uiPriority="68"/>
-    <w:lsdException w:name="Medium Grid 3 Accent 4" w:uiPriority="69"/>
-    <w:lsdException w:name="Dark List Accent 4" w:uiPriority="70"/>
-    <w:lsdException w:name="Colorful Shading Accent 4" w:uiPriority="71"/>
-    <w:lsdException w:name="Colorful List Accent 4" w:uiPriority="72"/>
-    <w:lsdException w:name="Colorful Grid Accent 4" w:uiPriority="73"/>
-    <w:lsdException w:name="Light Shading Accent 5" w:uiPriority="60"/>
-    <w:lsdException w:name="Light List Accent 5" w:uiPriority="61"/>
-    <w:lsdException w:name="Light Grid Accent 5" w:uiPriority="62"/>
-    <w:lsdException w:name="Medium Shading 1 Accent 5" w:uiPriority="63"/>
-    <w:lsdException w:name="Medium Shading 2 Accent 5" w:uiPriority="64"/>
-    <w:lsdException w:name="Medium List 1 Accent 5" w:uiPriority="65"/>
-    <w:lsdException w:name="Medium List 2 Accent 5" w:uiPriority="66"/>
-    <w:lsdException w:name="Medium Grid 1 Accent 5" w:uiPriority="67"/>
-    <w:lsdException w:name="Medium Grid 2 Accent 5" w:uiPriority="68"/>
-    <w:lsdException w:name="Medium Grid 3 Accent 5" w:uiPriority="69"/>
-    <w:lsdException w:name="Dark List Accent 5" w:uiPriority="70"/>
-    <w:lsdException w:name="Colorful Shading Accent 5" w:uiPriority="71"/>
-    <w:lsdException w:name="Colorful List Accent 5" w:uiPriority="72"/>
-    <w:lsdException w:name="Colorful Grid Accent 5" w:uiPriority="73"/>
-    <w:lsdException w:name="Light Shading Accent 6" w:uiPriority="60"/>
-    <w:lsdException w:name="Light List Accent 6" w:uiPriority="61"/>
-    <w:lsdException w:name="Light Grid Accent 6" w:uiPriority="62"/>
-    <w:lsdException w:name="Medium Shading 1 Accent 6" w:uiPriority="63"/>
-    <w:lsdException w:name="Medium Shading 2 Accent 6" w:uiPriority="64"/>
-    <w:lsdException w:name="Medium List 1 Accent 6" w:uiPriority="65"/>
-    <w:lsdException w:name="Medium List 2 Accent 6" w:uiPriority="66"/>
-    <w:lsdException w:name="Medium Grid 1 Accent 6" w:uiPriority="67"/>
-    <w:lsdException w:name="Medium Grid 2 Accent 6" w:uiPriority="68"/>
-    <w:lsdException w:name="Medium Grid 3 Accent 6" w:uiPriority="69"/>
-    <w:lsdException w:name="Dark List Accent 6" w:uiPriority="70"/>
-    <w:lsdException w:name="Colorful Shading Accent 6" w:uiPriority="71"/>
-    <w:lsdException w:name="Colorful List Accent 6" w:uiPriority="72"/>
-    <w:lsdException w:name="Colorful Grid Accent 6" w:uiPriority="73"/>
-    <w:lsdException w:name="Subtle Emphasis" w:uiPriority="19" w:qFormat="1"/>
-    <w:lsdException w:name="Intense Emphasis" w:uiPriority="21" w:qFormat="1"/>
-    <w:lsdException w:name="Subtle Reference" w:uiPriority="31" w:qFormat="1"/>
-    <w:lsdException w:name="Intense Reference" w:uiPriority="32" w:qFormat="1"/>
-    <w:lsdException w:name="Book Title" w:uiPriority="33" w:qFormat="1"/>
-    <w:lsdException w:name="Bibliography" w:semiHidden="1" w:uiPriority="37" w:unhideWhenUsed="1"/>
-    <w:lsdException w:name="TOC Heading" w:semiHidden="1" w:uiPriority="39" w:unhideWhenUsed="1" w:qFormat="1"/>
-    <w:lsdException w:name="Plain Table 1" w:uiPriority="41"/>
-    <w:lsdException w:name="Plain Table 2" w:uiPriority="42"/>
-    <w:lsdException w:name="Plain Table 3" w:uiPriority="43"/>
-    <w:lsdException w:name="Plain Table 4" w:uiPriority="44"/>
-    <w:lsdException w:name="Plain Table 5" w:uiPriority="45"/>
-    <w:lsdException w:name="Grid Table Light" w:uiPriority="40"/>
-    <w:lsdException w:name="Grid Table 1 Light" w:uiPriority="46"/>
-    <w:lsdException w:name="Grid Table 2" w:uiPriority="47"/>
-    <w:lsdException w:name="Grid Table 3" w:uiPriority="48"/>
-    <w:lsdException w:name="Grid Table 4" w:uiPriority="49"/>
-    <w:lsdException w:name="Grid Table 5 Dark" w:uiPriority="50"/>
-    <w:lsdException w:name="Grid Table 6 Colorful" w:uiPriority="51"/>
-    <w:lsdException w:name="Grid Table 7 Colorful" w:uiPriority="52"/>
-    <w:lsdException w:name="Grid Table 1 Light Accent 1" w:uiPriority="46"/>
-    <w:lsdException w:name="Grid Table 2 Accent 1" w:uiPriority="47"/>
-    <w:lsdException w:name="Grid Table 3 Accent 1" w:uiPriority="48"/>
-    <w:lsdException w:name="Grid Table 4 Accent 1" w:uiPriority="49"/>
-    <w:lsdException w:name="Grid Table 5 Dark Accent 1" w:uiPriority="50"/>
-    <w:lsdException w:name="Grid Table 6 Colorful Accent 1" w:uiPriority="51"/>
-    <w:lsdException w:name="Grid Table 7 Colorful Accent 1" w:uiPriority="52"/>
-    <w:lsdException w:name="Grid Table 1 Light Accent 2" w:uiPriority="46"/>
-    <w:lsdException w:name="Grid Table 2 Accent 2" w:uiPriority="47"/>
-    <w:lsdException w:name="Grid Table 3 Accent 2" w:uiPriority="48"/>
-    <w:lsdException w:name="Grid Table 4 Accent 2" w:uiPriority="49"/>
-    <w:lsdException w:name="Grid Table 5 Dark Accent 2" w:uiPriority="50"/>
-    <w:lsdException w:name="Grid Table 6 Colorful Accent 2" w:uiPriority="51"/>
-    <w:lsdException w:name="Grid Table 7 Colorful Accent 2" w:uiPriority="52"/>
-    <w:lsdException w:name="Grid Table 1 Light Accent 3" w:uiPriority="46"/>
-    <w:lsdException w:name="Grid Table 2 Accent 3" w:uiPriority="47"/>
-    <w:lsdException w:name="Grid Table 3 Accent 3" w:uiPriority="48"/>
-    <w:lsdException w:name="Grid Table 4 Accent 3" w:uiPriority="49"/>
-    <w:lsdException w:name="Grid Table 5 Dark Accent 3" w:uiPriority="50"/>
-    <w:lsdException w:name="Grid Table 6 Colorful Accent 3" w:uiPriority="51"/>
-    <w:lsdException w:name="Grid Table 7 Colorful Accent 3" w:uiPriority="52"/>
-    <w:lsdException w:name="Grid Table 1 Light Accent 4" w:uiPriority="46"/>
-    <w:lsdException w:name="Grid Table 2 Accent 4" w:uiPriority="47"/>
-    <w:lsdException w:name="Grid Table 3 Accent 4" w:uiPriority="48"/>
-    <w:lsdException w:name="Grid Table 4 Accent 4" w:uiPriority="49"/>
-    <w:lsdException w:name="Grid Table 5 Dark Accent 4" w:uiPriority="50"/>
-    <w:lsdException w:name="Grid Table 6 Colorful Accent 4" w:uiPriority="51"/>
-    <w:lsdException w:name="Grid Table 7 Colorful Accent 4" w:uiPriority="52"/>
-    <w:lsdException w:name="Grid Table 1 Light Accent 5" w:uiPriority="46"/>
-    <w:lsdException w:name="Grid Table 2 Accent 5" w:uiPriority="47"/>
-    <w:lsdException w:name="Grid Table 3 Accent 5" w:uiPriority="48"/>
-    <w:lsdException w:name="Grid Table 4 Accent 5" w:uiPriority="49"/>
-    <w:lsdException w:name="Grid Table 5 Dark Accent 5" w:uiPriority="50"/>
-    <w:lsdException w:name="Grid Table 6 Colorful Accent 5" w:uiPriority="51"/>
-    <w:lsdException w:name="Grid Table 7 Colorful Accent 5" w:uiPriority="52"/>
-    <w:lsdException w:name="Grid Table 1 Light Accent 6" w:uiPriority="46"/>
-    <w:lsdException w:name="Grid Table 2 Accent 6" w:uiPriority="47"/>
-    <w:lsdException w:name="Grid Table 3 Accent 6" w:uiPriority="48"/>
-    <w:lsdException w:name="Grid Table 4 Accent 6" w:uiPriority="49"/>
-    <w:lsdException w:name="Grid Table 5 Dark Accent 6" w:uiPriority="50"/>
-    <w:lsdException w:name="Grid Table 6 Colorful Accent 6" w:uiPriority="51"/>
-    <w:lsdException w:name="Grid Table 7 Colorful Accent 6" w:uiPriority="52"/>
-    <w:lsdException w:name="List Table 1 Light" w:uiPriority="46"/>
-    <w:lsdException w:name="List Table 2" w:uiPriority="47"/>
-    <w:lsdException w:name="List Table 3" w:uiPriority="48"/>
-    <w:lsdException w:name="List Table 4" w:uiPriority="49"/>
-    <w:lsdException w:name="List Table 5 Dark" w:uiPriority="50"/>
-    <w:lsdException w:name="List Table 6 Colorful" w:uiPriority="51"/>
-    <w:lsdException w:name="List Table 7 Colorful" w:uiPriority="52"/>
-    <w:lsdException w:name="List Table 1 Light Accent 1" w:uiPriority="46"/>
-    <w:lsdException w:name="List Table 2 Accent 1" w:uiPriority="47"/>
-    <w:lsdException w:name="List Table 3 Accent 1" w:uiPriority="48"/>
-    <w:lsdException w:name="List Table 4 Accent 1" w:uiPriority="49"/>
-    <w:lsdException w:name="List Table 5 Dark Accent 1" w:uiPriority="50"/>
-    <w:lsdException w:name="List Table 6 Colorful Accent 1" w:uiPriority="51"/>
-    <w:lsdException w:name="List Table 7 Colorful Accent 1" w:uiPriority="52"/>
-    <w:lsdException w:name="List Table 1 Light Accent 2" w:uiPriority="46"/>
-    <w:lsdException w:name="List Table 2 Accent 2" w:uiPriority="47"/>
-    <w:lsdException w:name="List Table 3 Accent 2" w:uiPriority="48"/>
-    <w:lsdException w:name="List Table 4 Accent 2" w:uiPriority="49"/>
-    <w:lsdException w:name="List Table 5 Dark Accent 2" w:uiPriority="50"/>
-    <w:lsdException w:name="List Table 6 Colorful Accent 2" w:uiPriority="51"/>
-    <w:lsdException w:name="List Table 7 Colorful Accent 2" w:uiPriority="52"/>
-    <w:lsdException w:name="List Table 1 Light Accent 3" w:uiPriority="46"/>
-    <w:lsdException w:name="List Table 2 Accent 3" w:uiPriority="47"/>
-    <w:lsdException w:name="List Table 3 Accent 3" w:uiPriority="48"/>
-    <w:lsdException w:name="List Table 4 Accent 3" w:uiPriority="49"/>
-    <w:lsdException w:name="List Table 5 Dark Accent 3" w:uiPriority="50"/>
-    <w:lsdException w:name="List Table 6 Colorful Accent 3" w:uiPriority="51"/>
-    <w:lsdException w:name="List Table 7 Colorful Accent 3" w:uiPriority="52"/>
-    <w:lsdException w:name="List Table 1 Light Accent 4" w:uiPriority="46"/>
-    <w:lsdException w:name="List Table 2 Accent 4" w:uiPriority="47"/>
-    <w:lsdException w:name="List Table 3 Accent 4" w:uiPriority="48"/>
-    <w:lsdException w:name="List Table 4 Accent 4" w:uiPriority="49"/>
-    <w:lsdException w:name="List Table 5 Dark Accent 4" w:uiPriority="50"/>
-    <w:lsdException w:name="List Table 6 Colorful Accent 4" w:uiPriority="51"/>
-    <w:lsdException w:name="List Table 7 Colorful Accent 4" w:uiPriority="52"/>
-    <w:lsdException w:name="List Table 1 Light Accent 5" w:uiPriority="46"/>
-    <w:lsdException w:name="List Table 2 Accent 5" w:uiPriority="47"/>
-    <w:lsdException w:name="List Table 3 Accent 5" w:uiPriority="48"/>
-    <w:lsdException w:name="List Table 4 Accent 5" w:uiPriority="49"/>
-    <w:lsdException w:name="List Table 5 Dark Accent 5" w:uiPriority="50"/>
-    <w:lsdException w:name="List Table 6 Colorful Accent 5" w:uiPriority="51"/>
-    <w:lsdException w:name="List Table 7 Colorful Accent 5" w:uiPriority="52"/>
-    <w:lsdException w:name="List Table 1 Light Accent 6" w:uiPriority="46"/>
-    <w:lsdException w:name="List Table 2 Accent 6" w:uiPriority="47"/>
-    <w:lsdException w:name="List Table 3 Accent 6" w:uiPriority="48"/>
-    <w:lsdException w:name="List Table 4 Accent 6" w:uiPriority="49"/>
-    <w:lsdException w:name="List Table 5 Dark Accent 6" w:uiPriority="50"/>
-    <w:lsdException w:name="List Table 6 Colorful Accent 6" w:uiPriority="51"/>
-    <w:lsdException w:name="List Table 7 Colorful Accent 6" w:uiPriority="52"/>
+  <w:latentStyles w:defLockedState="0" w:defUIPriority="99" w:defSemiHidden="1" w:defUnhideWhenUsed="1" w:defQFormat="0" w:count="267">
+    <w:lsdException w:name="Normal" w:semiHidden="0" w:uiPriority="0" w:unhideWhenUsed="0" w:qFormat="1"/>
+    <w:lsdException w:name="heading 1" w:semiHidden="0" w:uiPriority="9" w:unhideWhenUsed="0" w:qFormat="1"/>
+    <w:lsdException w:name="heading 2" w:uiPriority="9" w:qFormat="1"/>
+    <w:lsdException w:name="heading 3" w:uiPriority="9" w:qFormat="1"/>
+    <w:lsdException w:name="heading 4" w:uiPriority="9" w:qFormat="1"/>
+    <w:lsdException w:name="heading 5" w:uiPriority="9" w:qFormat="1"/>
+    <w:lsdException w:name="heading 6" w:uiPriority="9" w:qFormat="1"/>
+    <w:lsdException w:name="heading 7" w:uiPriority="9" w:qFormat="1"/>
+    <w:lsdException w:name="heading 8" w:uiPriority="9" w:qFormat="1"/>
+    <w:lsdException w:name="heading 9" w:uiPriority="9" w:qFormat="1"/>
+    <w:lsdException w:name="toc 1" w:uiPriority="39"/>
+    <w:lsdException w:name="toc 2" w:uiPriority="39"/>
+    <w:lsdException w:name="toc 3" w:uiPriority="39"/>
+    <w:lsdException w:name="toc 4" w:uiPriority="39"/>
+    <w:lsdException w:name="toc 5" w:uiPriority="39"/>
+    <w:lsdException w:name="toc 6" w:uiPriority="39"/>
+    <w:lsdException w:name="toc 7" w:uiPriority="39"/>
+    <w:lsdException w:name="toc 8" w:uiPriority="39"/>
+    <w:lsdException w:name="toc 9" w:uiPriority="39"/>
+    <w:lsdException w:name="caption" w:uiPriority="35" w:qFormat="1"/>
+    <w:lsdException w:name="Title" w:semiHidden="0" w:uiPriority="10" w:unhideWhenUsed="0" w:qFormat="1"/>
+    <w:lsdException w:name="Default Paragraph Font" w:uiPriority="1"/>
+    <w:lsdException w:name="Subtitle" w:semiHidden="0" w:uiPriority="11" w:unhideWhenUsed="0" w:qFormat="1"/>
+    <w:lsdException w:name="Strong" w:semiHidden="0" w:uiPriority="22" w:unhideWhenUsed="0" w:qFormat="1"/>
+    <w:lsdException w:name="Emphasis" w:semiHidden="0" w:uiPriority="20" w:unhideWhenUsed="0" w:qFormat="1"/>
+    <w:lsdException w:name="Table Grid" w:semiHidden="0" w:uiPriority="59" w:unhideWhenUsed="0"/>
+    <w:lsdException w:name="Placeholder Text" w:unhideWhenUsed="0"/>
+    <w:lsdException w:name="No Spacing" w:semiHidden="0" w:uiPriority="1" w:unhideWhenUsed="0" w:qFormat="1"/>
+    <w:lsdException w:name="Light Shading" w:semiHidden="0" w:uiPriority="60" w:unhideWhenUsed="0"/>
+    <w:lsdException w:name="Light List" w:semiHidden="0" w:uiPriority="61" w:unhideWhenUsed="0"/>
+    <w:lsdException w:name="Light Grid" w:semiHidden="0" w:uiPriority="62" w:unhideWhenUsed="0"/>
+    <w:lsdException w:name="Medium Shading 1" w:semiHidden="0" w:uiPriority="63" w:unhideWhenUsed="0"/>
+    <w:lsdException w:name="Medium Shading 2" w:semiHidden="0" w:uiPriority="64" w:unhideWhenUsed="0"/>
+    <w:lsdException w:name="Medium List 1" w:semiHidden="0" w:uiPriority="65" w:unhideWhenUsed="0"/>
+    <w:lsdException w:name="Medium List 2" w:semiHidden="0" w:uiPriority="66" w:unhideWhenUsed="0"/>
+    <w:lsdException w:name="Medium Grid 1" w:semiHidden="0" w:uiPriority="67" w:unhideWhenUsed="0"/>
+    <w:lsdException w:name="Medium Grid 2" w:semiHidden="0" w:uiPriority="68" w:unhideWhenUsed="0"/>
+    <w:lsdException w:name="Medium Grid 3" w:semiHidden="0" w:uiPriority="69" w:unhideWhenUsed="0"/>
+    <w:lsdException w:name="Dark List" w:semiHidden="0" w:uiPriority="70" w:unhideWhenUsed="0"/>
+    <w:lsdException w:name="Colorful Shading" w:semiHidden="0" w:uiPriority="71" w:unhideWhenUsed="0"/>
+    <w:lsdException w:name="Colorful List" w:semiHidden="0" w:uiPriority="72" w:unhideWhenUsed="0"/>
+    <w:lsdException w:name="Colorful Grid" w:semiHidden="0" w:uiPriority="73" w:unhideWhenUsed="0"/>
+    <w:lsdException w:name="Light Shading Accent 1" w:semiHidden="0" w:uiPriority="60" w:unhideWhenUsed="0"/>
+    <w:lsdException w:name="Light List Accent 1" w:semiHidden="0" w:uiPriority="61" w:unhideWhenUsed="0"/>
+    <w:lsdException w:name="Light Grid Accent 1" w:semiHidden="0" w:uiPriority="62" w:unhideWhenUsed="0"/>
+    <w:lsdException w:name="Medium Shading 1 Accent 1" w:semiHidden="0" w:uiPriority="63" w:unhideWhenUsed="0"/>
+    <w:lsdException w:name="Medium Shading 2 Accent 1" w:semiHidden="0" w:uiPriority="64" w:unhideWhenUsed="0"/>
+    <w:lsdException w:name="Medium List 1 Accent 1" w:semiHidden="0" w:uiPriority="65" w:unhideWhenUsed="0"/>
+    <w:lsdException w:name="Revision" w:unhideWhenUsed="0"/>
+    <w:lsdException w:name="List Paragraph" w:semiHidden="0" w:uiPriority="34" w:unhideWhenUsed="0" w:qFormat="1"/>
+    <w:lsdException w:name="Quote" w:semiHidden="0" w:uiPriority="29" w:unhideWhenUsed="0" w:qFormat="1"/>
+    <w:lsdException w:name="Intense Quote" w:semiHidden="0" w:uiPriority="30" w:unhideWhenUsed="0" w:qFormat="1"/>
+    <w:lsdException w:name="Medium List 2 Accent 1" w:semiHidden="0" w:uiPriority="66" w:unhideWhenUsed="0"/>
+    <w:lsdException w:name="Medium Grid 1 Accent 1" w:semiHidden="0" w:uiPriority="67" w:unhideWhenUsed="0"/>
+    <w:lsdException w:name="Medium Grid 2 Accent 1" w:semiHidden="0" w:uiPriority="68" w:unhideWhenUsed="0"/>
+    <w:lsdException w:name="Medium Grid 3 Accent 1" w:semiHidden="0" w:uiPriority="69" w:unhideWhenUsed="0"/>
+    <w:lsdException w:name="Dark List Accent 1" w:semiHidden="0" w:uiPriority="70" w:unhideWhenUsed="0"/>
+    <w:lsdException w:name="Colorful Shading Accent 1" w:semiHidden="0" w:uiPriority="71" w:unhideWhenUsed="0"/>
+    <w:lsdException w:name="Colorful List Accent 1" w:semiHidden="0" w:uiPriority="72" w:unhideWhenUsed="0"/>
+    <w:lsdException w:name="Colorful Grid Accent 1" w:semiHidden="0" w:uiPriority="73" w:unhideWhenUsed="0"/>
+    <w:lsdException w:name="Light Shading Accent 2" w:semiHidden="0" w:uiPriority="60" w:unhideWhenUsed="0"/>
+    <w:lsdException w:name="Light List Accent 2" w:semiHidden="0" w:uiPriority="61" w:unhideWhenUsed="0"/>
+    <w:lsdException w:name="Light Grid Accent 2" w:semiHidden="0" w:uiPriority="62" w:unhideWhenUsed="0"/>
+    <w:lsdException w:name="Medium Shading 1 Accent 2" w:semiHidden="0" w:uiPriority="63" w:unhideWhenUsed="0"/>
+    <w:lsdException w:name="Medium Shading 2 Accent 2" w:semiHidden="0" w:uiPriority="64" w:unhideWhenUsed="0"/>
+    <w:lsdException w:name="Medium List 1 Accent 2" w:semiHidden="0" w:uiPriority="65" w:unhideWhenUsed="0"/>
+    <w:lsdException w:name="Medium List 2 Accent 2" w:semiHidden="0" w:uiPriority="66" w:unhideWhenUsed="0"/>
+    <w:lsdException w:name="Medium Grid 1 Accent 2" w:semiHidden="0" w:uiPriority="67" w:unhideWhenUsed="0"/>
+    <w:lsdException w:name="Medium Grid 2 Accent 2" w:semiHidden="0" w:uiPriority="68" w:unhideWhenUsed="0"/>
+    <w:lsdException w:name="Medium Grid 3 Accent 2" w:semiHidden="0" w:uiPriority="69" w:unhideWhenUsed="0"/>
+    <w:lsdException w:name="Dark List Accent 2" w:semiHidden="0" w:uiPriority="70" w:unhideWhenUsed="0"/>
+    <w:lsdException w:name="Colorful Shading Accent 2" w:semiHidden="0" w:uiPriority="71" w:unhideWhenUsed="0"/>
+    <w:lsdException w:name="Colorful List Accent 2" w:semiHidden="0" w:uiPriority="72" w:unhideWhenUsed="0"/>
+    <w:lsdException w:name="Colorful Grid Accent 2" w:semiHidden="0" w:uiPriority="73" w:unhideWhenUsed="0"/>
+    <w:lsdException w:name="Light Shading Accent 3" w:semiHidden="0" w:uiPriority="60" w:unhideWhenUsed="0"/>
+    <w:lsdException w:name="Light List Accent 3" w:semiHidden="0" w:uiPriority="61" w:unhideWhenUsed="0"/>
+    <w:lsdException w:name="Light Grid Accent 3" w:semiHidden="0" w:uiPriority="62" w:unhideWhenUsed="0"/>
+    <w:lsdException w:name="Medium Shading 1 Accent 3" w:semiHidden="0" w:uiPriority="63" w:unhideWhenUsed="0"/>
+    <w:lsdException w:name="Medium Shading 2 Accent 3" w:semiHidden="0" w:uiPriority="64" w:unhideWhenUsed="0"/>
+    <w:lsdException w:name="Medium List 1 Accent 3" w:semiHidden="0" w:uiPriority="65" w:unhideWhenUsed="0"/>
+    <w:lsdException w:name="Medium List 2 Accent 3" w:semiHidden="0" w:uiPriority="66" w:unhideWhenUsed="0"/>
+    <w:lsdException w:name="Medium Grid 1 Accent 3" w:semiHidden="0" w:uiPriority="67" w:unhideWhenUsed="0"/>
+    <w:lsdException w:name="Medium Grid 2 Accent 3" w:semiHidden="0" w:uiPriority="68" w:unhideWhenUsed="0"/>
+    <w:lsdException w:name="Medium Grid 3 Accent 3" w:semiHidden="0" w:uiPriority="69" w:unhideWhenUsed="0"/>
+    <w:lsdException w:name="Dark List Accent 3" w:semiHidden="0" w:uiPriority="70" w:unhideWhenUsed="0"/>
+    <w:lsdException w:name="Colorful Shading Accent 3" w:semiHidden="0" w:uiPriority="71" w:unhideWhenUsed="0"/>
+    <w:lsdException w:name="Colorful List Accent 3" w:semiHidden="0" w:uiPriority="72" w:unhideWhenUsed="0"/>
+    <w:lsdException w:name="Colorful Grid Accent 3" w:semiHidden="0" w:uiPriority="73" w:unhideWhenUsed="0"/>
+    <w:lsdException w:name="Light Shading Accent 4" w:semiHidden="0" w:uiPriority="60" w:unhideWhenUsed="0"/>
+    <w:lsdException w:name="Light List Accent 4" w:semiHidden="0" w:uiPriority="61" w:unhideWhenUsed="0"/>
+    <w:lsdException w:name="Light Grid Accent 4" w:semiHidden="0" w:uiPriority="62" w:unhideWhenUsed="0"/>
+    <w:lsdException w:name="Medium Shading 1 Accent 4" w:semiHidden="0" w:uiPriority="63" w:unhideWhenUsed="0"/>
+    <w:lsdException w:name="Medium Shading 2 Accent 4" w:semiHidden="0" w:uiPriority="64" w:unhideWhenUsed="0"/>
+    <w:lsdException w:name="Medium List 1 Accent 4" w:semiHidden="0" w:uiPriority="65" w:unhideWhenUsed="0"/>
+    <w:lsdException w:name="Medium List 2 Accent 4" w:semiHidden="0" w:uiPriority="66" w:unhideWhenUsed="0"/>
+    <w:lsdException w:name="Medium Grid 1 Accent 4" w:semiHidden="0" w:uiPriority="67" w:unhideWhenUsed="0"/>
+    <w:lsdException w:name="Medium Grid 2 Accent 4" w:semiHidden="0" w:uiPriority="68" w:unhideWhenUsed="0"/>
+    <w:lsdException w:name="Medium Grid 3 Accent 4" w:semiHidden="0" w:uiPriority="69" w:unhideWhenUsed="0"/>
+    <w:lsdException w:name="Dark List Accent 4" w:semiHidden="0" w:uiPriority="70" w:unhideWhenUsed="0"/>
+    <w:lsdException w:name="Colorful Shading Accent 4" w:semiHidden="0" w:uiPriority="71" w:unhideWhenUsed="0"/>
+    <w:lsdException w:name="Colorful List Accent 4" w:semiHidden="0" w:uiPriority="72" w:unhideWhenUsed="0"/>
+    <w:lsdException w:name="Colorful Grid Accent 4" w:semiHidden="0" w:uiPriority="73" w:unhideWhenUsed="0"/>
+    <w:lsdException w:name="Light Shading Accent 5" w:semiHidden="0" w:uiPriority="60" w:unhideWhenUsed="0"/>
+    <w:lsdException w:name="Light List Accent 5" w:semiHidden="0" w:uiPriority="61" w:unhideWhenUsed="0"/>
+    <w:lsdException w:name="Light Grid Accent 5" w:semiHidden="0" w:uiPriority="62" w:unhideWhenUsed="0"/>
+    <w:lsdException w:name="Medium Shading 1 Accent 5" w:semiHidden="0" w:uiPriority="63" w:unhideWhenUsed="0"/>
+    <w:lsdException w:name="Medium Shading 2 Accent 5" w:semiHidden="0" w:uiPriority="64" w:unhideWhenUsed="0"/>
+    <w:lsdException w:name="Medium List 1 Accent 5" w:semiHidden="0" w:uiPriority="65" w:unhideWhenUsed="0"/>
+    <w:lsdException w:name="Medium List 2 Accent 5" w:semiHidden="0" w:uiPriority="66" w:unhideWhenUsed="0"/>
+    <w:lsdException w:name="Medium Grid 1 Accent 5" w:semiHidden="0" w:uiPriority="67" w:unhideWhenUsed="0"/>
+    <w:lsdException w:name="Medium Grid 2 Accent 5" w:semiHidden="0" w:uiPriority="68" w:unhideWhenUsed="0"/>
+    <w:lsdException w:name="Medium Grid 3 Accent 5" w:semiHidden="0" w:uiPriority="69" w:unhideWhenUsed="0"/>
+    <w:lsdException w:name="Dark List Accent 5" w:semiHidden="0" w:uiPriority="70" w:unhideWhenUsed="0"/>
+    <w:lsdException w:name="Colorful Shading Accent 5" w:semiHidden="0" w:uiPriority="71" w:unhideWhenUsed="0"/>
+    <w:lsdException w:name="Colorful List Accent 5" w:semiHidden="0" w:uiPriority="72" w:unhideWhenUsed="0"/>
+    <w:lsdException w:name="Colorful Grid Accent 5" w:semiHidden="0" w:uiPriority="73" w:unhideWhenUsed="0"/>
+    <w:lsdException w:name="Light Shading Accent 6" w:semiHidden="0" w:uiPriority="60" w:unhideWhenUsed="0"/>
+    <w:lsdException w:name="Light List Accent 6" w:semiHidden="0" w:uiPriority="61" w:unhideWhenUsed="0"/>
+    <w:lsdException w:name="Light Grid Accent 6" w:semiHidden="0" w:uiPriority="62" w:unhideWhenUsed="0"/>
+    <w:lsdException w:name="Medium Shading 1 Accent 6" w:semiHidden="0" w:uiPriority="63" w:unhideWhenUsed="0"/>
+    <w:lsdException w:name="Medium Shading 2 Accent 6" w:semiHidden="0" w:uiPriority="64" w:unhideWhenUsed="0"/>
+    <w:lsdException w:name="Medium List 1 Accent 6" w:semiHidden="0" w:uiPriority="65" w:unhideWhenUsed="0"/>
+    <w:lsdException w:name="Medium List 2 Accent 6" w:semiHidden="0" w:uiPriority="66" w:unhideWhenUsed="0"/>
+    <w:lsdException w:name="Medium Grid 1 Accent 6" w:semiHidden="0" w:uiPriority="67" w:unhideWhenUsed="0"/>
+    <w:lsdException w:name="Medium Grid 2 Accent 6" w:semiHidden="0" w:uiPriority="68" w:unhideWhenUsed="0"/>
+    <w:lsdException w:name="Medium Grid 3 Accent 6" w:semiHidden="0" w:uiPriority="69" w:unhideWhenUsed="0"/>
+    <w:lsdException w:name="Dark List Accent 6" w:semiHidden="0" w:uiPriority="70" w:unhideWhenUsed="0"/>
+    <w:lsdException w:name="Colorful Shading Accent 6" w:semiHidden="0" w:uiPriority="71" w:unhideWhenUsed="0"/>
+    <w:lsdException w:name="Colorful List Accent 6" w:semiHidden="0" w:uiPriority="72" w:unhideWhenUsed="0"/>
+    <w:lsdException w:name="Colorful Grid Accent 6" w:semiHidden="0" w:uiPriority="73" w:unhideWhenUsed="0"/>
+    <w:lsdException w:name="Subtle Emphasis" w:semiHidden="0" w:uiPriority="19" w:unhideWhenUsed="0" w:qFormat="1"/>
+    <w:lsdException w:name="Intense Emphasis" w:semiHidden="0" w:uiPriority="21" w:unhideWhenUsed="0" w:qFormat="1"/>
+    <w:lsdException w:name="Subtle Reference" w:semiHidden="0" w:uiPriority="31" w:unhideWhenUsed="0" w:qFormat="1"/>
+    <w:lsdException w:name="Intense Reference" w:semiHidden="0" w:uiPriority="32" w:unhideWhenUsed="0" w:qFormat="1"/>
+    <w:lsdException w:name="Book Title" w:semiHidden="0" w:uiPriority="33" w:unhideWhenUsed="0" w:qFormat="1"/>
+    <w:lsdException w:name="Bibliography" w:uiPriority="37"/>
+    <w:lsdException w:name="TOC Heading" w:uiPriority="39" w:qFormat="1"/>
   </w:latentStyles>
   <w:style w:type="paragraph" w:default="1" w:styleId="Normal">
     <w:name w:val="Normal"/>
@@ -1891,6 +1427,7 @@
     <w:uiPriority w:val="99"/>
     <w:semiHidden/>
     <w:unhideWhenUsed/>
+    <w:qFormat/>
     <w:tblPr>
       <w:tblInd w:w="0" w:type="dxa"/>
       <w:tblCellMar>
@@ -1916,6 +1453,7 @@
       <w:spacing w:after="0" w:line="240" w:lineRule="auto"/>
     </w:pPr>
     <w:tblPr>
+      <w:tblInd w:w="0" w:type="dxa"/>
       <w:tblBorders>
         <w:top w:val="single" w:sz="4" w:space="0" w:color="000000" w:themeColor="text1"/>
         <w:left w:val="single" w:sz="4" w:space="0" w:color="000000" w:themeColor="text1"/>
@@ -1924,6 +1462,12 @@
         <w:insideH w:val="single" w:sz="4" w:space="0" w:color="000000" w:themeColor="text1"/>
         <w:insideV w:val="single" w:sz="4" w:space="0" w:color="000000" w:themeColor="text1"/>
       </w:tblBorders>
+      <w:tblCellMar>
+        <w:top w:w="0" w:type="dxa"/>
+        <w:left w:w="108" w:type="dxa"/>
+        <w:bottom w:w="0" w:type="dxa"/>
+        <w:right w:w="108" w:type="dxa"/>
+      </w:tblCellMar>
     </w:tblPr>
   </w:style>
   <w:style w:type="paragraph" w:styleId="ListParagraph">

</xml_diff>